<commit_message>
stylistika bez dopadu do celkového vyznění
</commit_message>
<xml_diff>
--- a/travelling-salesman/tsp-new-trends-2022.docx
+++ b/travelling-salesman/tsp-new-trends-2022.docx
@@ -57,14 +57,28 @@
         <w:rPr>
           <w:lang w:val="cs-CZ"/>
         </w:rPr>
-        <w:t xml:space="preserve">Problém obchodního cestujícího je jedním z nejstarších a teoreticky nejlépe zpracovaných témat v oblasti optimalizačních úloh, s vysokou mírou standardizace řešení. Příspěvek ilustruje možnosti praktického využití jednoho z nástrojů - rozšiřujícího balíčku </w:t>
+        <w:t>Problém obchodního cestujícího je jedním z nejstarších a teoreticky nejlépe zpracovaných témat v oblasti optimalizačních úloh, s vysokou mírou standardizace řešení. Příspěvek ilustruje možnosti praktického využití jednoho z nástrojů - rozšiřujícího bal</w:t>
+      </w:r>
+      <w:r>
+        <w:rPr>
+          <w:rFonts w:eastAsia="Cambria" w:cs="" w:cstheme="minorBidi" w:eastAsiaTheme="minorHAnsi"/>
+          <w:color w:val="auto"/>
+          <w:kern w:val="0"/>
+          <w:sz w:val="24"/>
+          <w:szCs w:val="24"/>
+          <w:lang w:val="cs-CZ" w:eastAsia="en-US" w:bidi="ar-SA"/>
+        </w:rPr>
+        <w:t xml:space="preserve">íčku </w:t>
       </w:r>
       <w:r>
         <w:rPr>
           <w:rStyle w:val="VerbatimChar"/>
-          <w:rFonts w:cs="Courier New" w:ascii="Courier New" w:hAnsi="Courier New"/>
+          <w:rFonts w:eastAsia="Cambria" w:cs="" w:cstheme="minorBidi" w:eastAsiaTheme="minorHAnsi"/>
+          <w:color w:val="auto"/>
+          <w:kern w:val="0"/>
           <w:sz w:val="24"/>
-          <w:lang w:val="cs-CZ"/>
+          <w:szCs w:val="24"/>
+          <w:lang w:val="cs-CZ" w:eastAsia="en-US" w:bidi="ar-SA"/>
         </w:rPr>
         <w:t>{TSP}</w:t>
       </w:r>
@@ -201,7 +215,7 @@
           <w:i/>
           <w:iCs/>
         </w:rPr>
-        <w:t xml:space="preserve"> , c</w:t>
+        <w:t>, c</w:t>
       </w:r>
       <w:r>
         <w:rPr/>
@@ -245,7 +259,7 @@
       </w:r>
       <w:r>
         <w:rPr/>
-        <w:t>]. The cost - or distance – matrix thus plays a key role in defining, and solving, the TSP.</w:t>
+        <w:t>]. The cost – or distance – matrix thus plays a key role in defining, and solving, the TSP.</w:t>
       </w:r>
     </w:p>
     <w:p>
@@ -260,8 +274,12 @@
       <w:r>
         <w:rPr>
           <w:rStyle w:val="VerbatimChar"/>
-          <w:rFonts w:ascii="Courier New" w:hAnsi="Courier New"/>
+          <w:rFonts w:eastAsia="Cambria" w:cs="" w:cstheme="minorBidi" w:eastAsiaTheme="minorHAnsi"/>
+          <w:color w:val="auto"/>
+          <w:kern w:val="0"/>
           <w:sz w:val="24"/>
+          <w:szCs w:val="24"/>
+          <w:lang w:val="cs-CZ" w:eastAsia="en-US" w:bidi="ar-SA"/>
         </w:rPr>
         <w:t>{osmdata}</w:t>
       </w:r>
@@ -272,8 +290,12 @@
       <w:r>
         <w:rPr>
           <w:rStyle w:val="VerbatimChar"/>
-          <w:rFonts w:ascii="Courier New" w:hAnsi="Courier New"/>
+          <w:rFonts w:eastAsia="Cambria" w:cs="" w:cstheme="minorBidi" w:eastAsiaTheme="minorHAnsi"/>
+          <w:color w:val="auto"/>
+          <w:kern w:val="0"/>
           <w:sz w:val="24"/>
+          <w:szCs w:val="24"/>
+          <w:lang w:val="cs-CZ" w:eastAsia="en-US" w:bidi="ar-SA"/>
         </w:rPr>
         <w:t>{hereR}</w:t>
       </w:r>
@@ -284,8 +306,12 @@
       <w:r>
         <w:rPr>
           <w:rStyle w:val="VerbatimChar"/>
-          <w:rFonts w:ascii="Courier New" w:hAnsi="Courier New"/>
+          <w:rFonts w:eastAsia="Cambria" w:cs="" w:cstheme="minorBidi" w:eastAsiaTheme="minorHAnsi"/>
+          <w:color w:val="auto"/>
+          <w:kern w:val="0"/>
           <w:sz w:val="24"/>
+          <w:szCs w:val="24"/>
+          <w:lang w:val="cs-CZ" w:eastAsia="en-US" w:bidi="ar-SA"/>
         </w:rPr>
         <w:t>{TSP}</w:t>
       </w:r>
@@ -388,13 +414,7 @@
               </w:rPr>
             </w:pPr>
             <w:r>
-              <w:rPr>
-                <w:rFonts w:eastAsia="Cambria" w:cs=""/>
-                <w:kern w:val="0"/>
-                <w:sz w:val="24"/>
-                <w:szCs w:val="24"/>
-                <w:lang w:val="en-US" w:eastAsia="en-US" w:bidi="ar-SA"/>
-              </w:rPr>
+              <w:rPr/>
               <w:drawing>
                 <wp:inline distT="0" distB="0" distL="0" distR="0">
                   <wp:extent cx="5943600" cy="2971800"/>
@@ -491,7 +511,7 @@
                 <w:szCs w:val="24"/>
                 <w:lang w:val="en-US" w:eastAsia="en-US" w:bidi="ar-SA"/>
               </w:rPr>
-              <w:t>Source: OpenStreetMap + author's own work</w:t>
+              <w:t>Source: OpenStreetMap + authors own work</w:t>
             </w:r>
           </w:p>
         </w:tc>
@@ -526,19 +546,7 @@
       </w:pPr>
       <w:r>
         <w:rPr/>
-        <w:t xml:space="preserve">The easiest cost matrix to calculate is plain “as the crow flies” distance. This can be calculated via a </w:t>
-      </w:r>
-      <w:r>
-        <w:rPr>
-          <w:rStyle w:val="VerbatimChar"/>
-          <w:rFonts w:cs="Courier New" w:ascii="Courier New" w:hAnsi="Courier New"/>
-          <w:sz w:val="24"/>
-        </w:rPr>
-        <w:t>sf::st_distance()</w:t>
-      </w:r>
-      <w:r>
-        <w:rPr/>
-        <w:t xml:space="preserve"> call.</w:t>
+        <w:t xml:space="preserve">The easiest cost matrix to calculate is plain “as the crow flies” distance. </w:t>
       </w:r>
     </w:p>
     <w:p>
@@ -578,7 +586,27 @@
       </w:r>
       <w:r>
         <w:rPr/>
-        <w:t>].</w:t>
+        <w:t xml:space="preserve">]. </w:t>
+      </w:r>
+      <w:r>
+        <w:rPr/>
+        <w:t>The problem can be be formulated such as the K</w:t>
+      </w:r>
+      <w:r>
+        <w:rPr>
+          <w:rFonts w:eastAsia="Cambria" w:cs="" w:cstheme="minorBidi" w:eastAsiaTheme="minorHAnsi"/>
+          <w:color w:val="auto"/>
+          <w:kern w:val="0"/>
+          <w:sz w:val="24"/>
+          <w:szCs w:val="24"/>
+          <w:vertAlign w:val="subscript"/>
+          <w:lang w:val="en-US" w:eastAsia="en-US" w:bidi="ar-SA"/>
+        </w:rPr>
+        <w:t xml:space="preserve">n </w:t>
+      </w:r>
+      <w:r>
+        <w:rPr/>
+        <w:t>being considered is an undirected graph.</w:t>
       </w:r>
     </w:p>
     <w:p>
@@ -588,13 +616,28 @@
       </w:pPr>
       <w:r>
         <w:rPr/>
-        <w:t xml:space="preserve">Solving the TSP for such a matrix is straightforward, as optimization toolset required is readily implemented in the </w:t>
+        <w:t>Solving the TSP for such a matrix is straightforward, as optimization toolset required is readily implemented</w:t>
+      </w:r>
+      <w:r>
+        <w:rPr>
+          <w:rFonts w:eastAsia="Cambria" w:cs="" w:cstheme="minorBidi" w:eastAsiaTheme="minorHAnsi"/>
+          <w:color w:val="auto"/>
+          <w:kern w:val="0"/>
+          <w:sz w:val="24"/>
+          <w:szCs w:val="24"/>
+          <w:lang w:val="en-US" w:eastAsia="en-US" w:bidi="ar-SA"/>
+        </w:rPr>
+        <w:t xml:space="preserve"> in the </w:t>
       </w:r>
       <w:r>
         <w:rPr>
           <w:rStyle w:val="VerbatimChar"/>
-          <w:rFonts w:ascii="Courier New" w:hAnsi="Courier New"/>
+          <w:rFonts w:eastAsia="Cambria" w:cs="" w:cstheme="minorBidi" w:eastAsiaTheme="minorHAnsi"/>
+          <w:color w:val="auto"/>
+          <w:kern w:val="0"/>
           <w:sz w:val="24"/>
+          <w:szCs w:val="24"/>
+          <w:lang w:val="en-US" w:eastAsia="en-US" w:bidi="ar-SA"/>
         </w:rPr>
         <w:t>{TSP}</w:t>
       </w:r>
@@ -645,8 +688,12 @@
       <w:r>
         <w:rPr>
           <w:rStyle w:val="VerbatimChar"/>
-          <w:rFonts w:ascii="Courier New" w:hAnsi="Courier New"/>
+          <w:rFonts w:eastAsia="Cambria" w:cs="" w:cstheme="minorBidi" w:eastAsiaTheme="minorHAnsi"/>
+          <w:color w:val="auto"/>
+          <w:kern w:val="0"/>
           <w:sz w:val="24"/>
+          <w:szCs w:val="24"/>
+          <w:lang w:val="cs-CZ" w:eastAsia="en-US" w:bidi="ar-SA"/>
         </w:rPr>
         <w:t>{TSP}</w:t>
       </w:r>
@@ -718,7 +765,15 @@
       </w:pPr>
       <w:r>
         <w:rPr/>
-        <w:t>petrol consumption</w:t>
+        <w:t>fuel</w:t>
+      </w:r>
+      <w:r>
+        <w:rPr/>
+        <w:t xml:space="preserve"> consumption </w:t>
+      </w:r>
+      <w:r>
+        <w:rPr/>
+        <w:t>(both combustion type and EV)</w:t>
       </w:r>
     </w:p>
     <w:p>
@@ -750,7 +805,35 @@
       </w:pPr>
       <w:r>
         <w:rPr/>
-        <w:t>The next cost matrix will be based on route distance; notice that the matrix (Table 1) is not symmetrical. This is not surprising, as routing is not commutative – optimal route from A to B need not be the same as from B to A, given constraints such as one way roads. Žižkov is a veritable warren of one way streets.</w:t>
+        <w:t xml:space="preserve">The next cost matrix will be based on route distance; notice that the matrix (Table 1) is not symmetrical. This is not surprising, as routing is not commutative – optimal route from A to B need not be the same as from B to A, given constraints such as one way roads. Žižkov is a veritable warren of one way streets. </w:t>
+      </w:r>
+      <w:r>
+        <w:rPr/>
+        <w:t>In this context</w:t>
+      </w:r>
+      <w:r>
+        <w:rPr/>
+        <w:t xml:space="preserve"> the K</w:t>
+      </w:r>
+      <w:r>
+        <w:rPr>
+          <w:rFonts w:eastAsia="Cambria" w:cs="" w:cstheme="minorBidi" w:eastAsiaTheme="minorHAnsi"/>
+          <w:color w:val="auto"/>
+          <w:kern w:val="0"/>
+          <w:sz w:val="24"/>
+          <w:szCs w:val="24"/>
+          <w:vertAlign w:val="subscript"/>
+          <w:lang w:val="en-US" w:eastAsia="en-US" w:bidi="ar-SA"/>
+        </w:rPr>
+        <w:t>n</w:t>
+      </w:r>
+      <w:r>
+        <w:rPr/>
+        <w:t xml:space="preserve"> </w:t>
+      </w:r>
+      <w:r>
+        <w:rPr/>
+        <w:t>being considered is a directed graph, unlike what was the case for the Euclidean distance.</w:t>
       </w:r>
     </w:p>
     <w:p>
@@ -765,14 +848,18 @@
       <w:r>
         <w:rPr>
           <w:rStyle w:val="VerbatimChar"/>
-          <w:rFonts w:ascii="Courier New" w:hAnsi="Courier New"/>
+          <w:rFonts w:eastAsia="Cambria" w:cs="" w:cstheme="minorBidi" w:eastAsiaTheme="minorHAnsi"/>
+          <w:color w:val="auto"/>
+          <w:kern w:val="0"/>
           <w:sz w:val="24"/>
-        </w:rPr>
-        <w:t>{TSP}</w:t>
-      </w:r>
-      <w:r>
-        <w:rPr/>
-        <w:t xml:space="preserve"> solver; other than that the actual process of solving the matrix will be analogical to the “as the crow flies” matrix.</w:t>
+          <w:szCs w:val="24"/>
+          <w:lang w:val="cs-CZ" w:eastAsia="en-US" w:bidi="ar-SA"/>
+        </w:rPr>
+        <w:t xml:space="preserve">{TSP} </w:t>
+      </w:r>
+      <w:r>
+        <w:rPr/>
+        <w:t>solver; other than that the actual process of solving the matrix will be analogical to the “as the crow flies” matrix.</w:t>
       </w:r>
     </w:p>
     <w:p>
@@ -896,6 +983,12 @@
       <w:r>
         <w:rPr>
           <w:rStyle w:val="VerbatimChar"/>
+          <w:rFonts w:eastAsia="Cambria" w:cs="" w:cstheme="minorBidi" w:eastAsiaTheme="minorHAnsi"/>
+          <w:color w:val="auto"/>
+          <w:kern w:val="0"/>
+          <w:sz w:val="24"/>
+          <w:szCs w:val="24"/>
+          <w:lang w:val="cs-CZ" w:eastAsia="en-US" w:bidi="ar-SA"/>
         </w:rPr>
         <w:t>{TSP}</w:t>
       </w:r>
@@ -915,7 +1008,29 @@
       </w:pPr>
       <w:r>
         <w:rPr/>
-        <w:t>construction of distance matrices from HERE API routing results, with option to optimize for multiple metrics (such as minimizing the travel distance, travel time and petrol consumption)</w:t>
+        <w:t xml:space="preserve">construction of distance matrices from HERE API routing results, with option to optimize for multiple metrics (such as minimizing the travel distance, travel time and </w:t>
+      </w:r>
+      <w:r>
+        <w:rPr/>
+        <w:t>fuel</w:t>
+      </w:r>
+      <w:r>
+        <w:rPr/>
+        <w:t xml:space="preserve"> consumption)</w:t>
+      </w:r>
+    </w:p>
+    <w:p>
+      <w:pPr>
+        <w:pStyle w:val="Compact"/>
+        <w:numPr>
+          <w:ilvl w:val="0"/>
+          <w:numId w:val="0"/>
+        </w:numPr>
+        <w:ind w:left="720" w:hanging="0"/>
+        <w:rPr/>
+      </w:pPr>
+      <w:r>
+        <w:rPr/>
       </w:r>
     </w:p>
     <w:tbl>
@@ -959,13 +1074,7 @@
               </w:rPr>
             </w:pPr>
             <w:r>
-              <w:rPr>
-                <w:rFonts w:eastAsia="Cambria" w:cs=""/>
-                <w:kern w:val="0"/>
-                <w:sz w:val="24"/>
-                <w:szCs w:val="24"/>
-                <w:lang w:val="en-US" w:eastAsia="en-US" w:bidi="ar-SA"/>
-              </w:rPr>
+              <w:rPr/>
               <w:drawing>
                 <wp:inline distT="0" distB="0" distL="0" distR="0">
                   <wp:extent cx="5943600" cy="2971800"/>
@@ -1062,7 +1171,7 @@
                 <w:szCs w:val="24"/>
                 <w:lang w:val="en-US" w:eastAsia="en-US" w:bidi="ar-SA"/>
               </w:rPr>
-              <w:t>Source: OpenStreetMap + author's own work</w:t>
+              <w:t>Source: OpenStreetMap + authors own work</w:t>
             </w:r>
           </w:p>
         </w:tc>
@@ -1191,8 +1300,8 @@
               <w:gridCol w:w="1493"/>
               <w:gridCol w:w="1493"/>
               <w:gridCol w:w="1495"/>
-              <w:gridCol w:w="1494"/>
-              <w:gridCol w:w="1492"/>
+              <w:gridCol w:w="1495"/>
+              <w:gridCol w:w="1491"/>
               <w:gridCol w:w="1493"/>
             </w:tblGrid>
             <w:tr>
@@ -1219,11 +1328,7 @@
                   </w:pPr>
                   <w:r>
                     <w:rPr>
-                      <w:rFonts w:eastAsia="Cambria" w:cs="Times New Roman"/>
-                      <w:kern w:val="0"/>
-                      <w:sz w:val="24"/>
-                      <w:szCs w:val="24"/>
-                      <w:lang w:val="en-US" w:eastAsia="en-US" w:bidi="ar-SA"/>
+                      <w:rFonts w:cs="Times New Roman"/>
                     </w:rPr>
                   </w:r>
                 </w:p>
@@ -1242,10 +1347,8 @@
                     <w:widowControl w:val="false"/>
                     <w:suppressAutoHyphens w:val="true"/>
                     <w:spacing w:before="36" w:after="36"/>
-                    <w:jc w:val="left"/>
-                    <w:rPr>
-                      <w:rFonts w:cs="Times New Roman"/>
-                    </w:rPr>
+                    <w:jc w:val="center"/>
+                    <w:rPr/>
                   </w:pPr>
                   <w:r>
                     <w:rPr>
@@ -1273,10 +1376,8 @@
                     <w:widowControl w:val="false"/>
                     <w:suppressAutoHyphens w:val="true"/>
                     <w:spacing w:before="36" w:after="36"/>
-                    <w:jc w:val="left"/>
-                    <w:rPr>
-                      <w:rFonts w:cs="Times New Roman"/>
-                    </w:rPr>
+                    <w:jc w:val="center"/>
+                    <w:rPr/>
                   </w:pPr>
                   <w:r>
                     <w:rPr>
@@ -1292,7 +1393,7 @@
               </w:tc>
               <w:tc>
                 <w:tcPr>
-                  <w:tcW w:w="1494" w:type="dxa"/>
+                  <w:tcW w:w="1495" w:type="dxa"/>
                   <w:tcBorders>
                     <w:bottom w:val="single" w:sz="6" w:space="0" w:color="000000"/>
                   </w:tcBorders>
@@ -1304,10 +1405,8 @@
                     <w:widowControl w:val="false"/>
                     <w:suppressAutoHyphens w:val="true"/>
                     <w:spacing w:before="36" w:after="36"/>
-                    <w:jc w:val="left"/>
-                    <w:rPr>
-                      <w:rFonts w:cs="Times New Roman"/>
-                    </w:rPr>
+                    <w:jc w:val="center"/>
+                    <w:rPr/>
                   </w:pPr>
                   <w:r>
                     <w:rPr>
@@ -1323,7 +1422,7 @@
               </w:tc>
               <w:tc>
                 <w:tcPr>
-                  <w:tcW w:w="1492" w:type="dxa"/>
+                  <w:tcW w:w="1491" w:type="dxa"/>
                   <w:tcBorders>
                     <w:bottom w:val="single" w:sz="6" w:space="0" w:color="000000"/>
                   </w:tcBorders>
@@ -1335,10 +1434,8 @@
                     <w:widowControl w:val="false"/>
                     <w:suppressAutoHyphens w:val="true"/>
                     <w:spacing w:before="36" w:after="36"/>
-                    <w:jc w:val="left"/>
-                    <w:rPr>
-                      <w:rFonts w:cs="Times New Roman"/>
-                    </w:rPr>
+                    <w:jc w:val="center"/>
+                    <w:rPr/>
                   </w:pPr>
                   <w:r>
                     <w:rPr>
@@ -1366,10 +1463,8 @@
                     <w:widowControl w:val="false"/>
                     <w:suppressAutoHyphens w:val="true"/>
                     <w:spacing w:before="36" w:after="36"/>
-                    <w:jc w:val="left"/>
-                    <w:rPr>
-                      <w:rFonts w:cs="Times New Roman"/>
-                    </w:rPr>
+                    <w:jc w:val="center"/>
+                    <w:rPr/>
                   </w:pPr>
                   <w:r>
                     <w:rPr>
@@ -1397,10 +1492,8 @@
                     <w:widowControl w:val="false"/>
                     <w:suppressAutoHyphens w:val="true"/>
                     <w:spacing w:before="36" w:after="36"/>
-                    <w:jc w:val="right"/>
-                    <w:rPr>
-                      <w:rFonts w:cs="Times New Roman"/>
-                    </w:rPr>
+                    <w:jc w:val="center"/>
+                    <w:rPr/>
                   </w:pPr>
                   <w:r>
                     <w:rPr>
@@ -1472,7 +1565,7 @@
               </w:tc>
               <w:tc>
                 <w:tcPr>
-                  <w:tcW w:w="1494" w:type="dxa"/>
+                  <w:tcW w:w="1495" w:type="dxa"/>
                   <w:tcBorders/>
                 </w:tcPr>
                 <w:p>
@@ -1500,7 +1593,7 @@
               </w:tc>
               <w:tc>
                 <w:tcPr>
-                  <w:tcW w:w="1492" w:type="dxa"/>
+                  <w:tcW w:w="1491" w:type="dxa"/>
                   <w:tcBorders/>
                 </w:tcPr>
                 <w:p>
@@ -1568,10 +1661,8 @@
                     <w:widowControl w:val="false"/>
                     <w:suppressAutoHyphens w:val="true"/>
                     <w:spacing w:before="36" w:after="36"/>
-                    <w:jc w:val="right"/>
-                    <w:rPr>
-                      <w:rFonts w:cs="Times New Roman"/>
-                    </w:rPr>
+                    <w:jc w:val="center"/>
+                    <w:rPr/>
                   </w:pPr>
                   <w:r>
                     <w:rPr>
@@ -1643,7 +1734,7 @@
               </w:tc>
               <w:tc>
                 <w:tcPr>
-                  <w:tcW w:w="1494" w:type="dxa"/>
+                  <w:tcW w:w="1495" w:type="dxa"/>
                   <w:tcBorders/>
                 </w:tcPr>
                 <w:p>
@@ -1671,7 +1762,7 @@
               </w:tc>
               <w:tc>
                 <w:tcPr>
-                  <w:tcW w:w="1492" w:type="dxa"/>
+                  <w:tcW w:w="1491" w:type="dxa"/>
                   <w:tcBorders/>
                 </w:tcPr>
                 <w:p>
@@ -1739,10 +1830,8 @@
                     <w:widowControl w:val="false"/>
                     <w:suppressAutoHyphens w:val="true"/>
                     <w:spacing w:before="36" w:after="36"/>
-                    <w:jc w:val="right"/>
-                    <w:rPr>
-                      <w:rFonts w:cs="Times New Roman"/>
-                    </w:rPr>
+                    <w:jc w:val="center"/>
+                    <w:rPr/>
                   </w:pPr>
                   <w:r>
                     <w:rPr>
@@ -1814,7 +1903,7 @@
               </w:tc>
               <w:tc>
                 <w:tcPr>
-                  <w:tcW w:w="1494" w:type="dxa"/>
+                  <w:tcW w:w="1495" w:type="dxa"/>
                   <w:tcBorders/>
                 </w:tcPr>
                 <w:p>
@@ -1842,7 +1931,7 @@
               </w:tc>
               <w:tc>
                 <w:tcPr>
-                  <w:tcW w:w="1492" w:type="dxa"/>
+                  <w:tcW w:w="1491" w:type="dxa"/>
                   <w:tcBorders/>
                 </w:tcPr>
                 <w:p>
@@ -1910,10 +1999,8 @@
                     <w:widowControl w:val="false"/>
                     <w:suppressAutoHyphens w:val="true"/>
                     <w:spacing w:before="36" w:after="36"/>
-                    <w:jc w:val="right"/>
-                    <w:rPr>
-                      <w:rFonts w:cs="Times New Roman"/>
-                    </w:rPr>
+                    <w:jc w:val="center"/>
+                    <w:rPr/>
                   </w:pPr>
                   <w:r>
                     <w:rPr>
@@ -1985,7 +2072,7 @@
               </w:tc>
               <w:tc>
                 <w:tcPr>
-                  <w:tcW w:w="1494" w:type="dxa"/>
+                  <w:tcW w:w="1495" w:type="dxa"/>
                   <w:tcBorders/>
                 </w:tcPr>
                 <w:p>
@@ -2013,7 +2100,7 @@
               </w:tc>
               <w:tc>
                 <w:tcPr>
-                  <w:tcW w:w="1492" w:type="dxa"/>
+                  <w:tcW w:w="1491" w:type="dxa"/>
                   <w:tcBorders/>
                 </w:tcPr>
                 <w:p>
@@ -2081,10 +2168,8 @@
                     <w:widowControl w:val="false"/>
                     <w:suppressAutoHyphens w:val="true"/>
                     <w:spacing w:before="36" w:after="36"/>
-                    <w:jc w:val="right"/>
-                    <w:rPr>
-                      <w:rFonts w:cs="Times New Roman"/>
-                    </w:rPr>
+                    <w:jc w:val="center"/>
+                    <w:rPr/>
                   </w:pPr>
                   <w:r>
                     <w:rPr>
@@ -2156,7 +2241,7 @@
               </w:tc>
               <w:tc>
                 <w:tcPr>
-                  <w:tcW w:w="1494" w:type="dxa"/>
+                  <w:tcW w:w="1495" w:type="dxa"/>
                   <w:tcBorders/>
                 </w:tcPr>
                 <w:p>
@@ -2184,7 +2269,7 @@
               </w:tc>
               <w:tc>
                 <w:tcPr>
-                  <w:tcW w:w="1492" w:type="dxa"/>
+                  <w:tcW w:w="1491" w:type="dxa"/>
                   <w:tcBorders/>
                 </w:tcPr>
                 <w:p>
@@ -2253,11 +2338,7 @@
             </w:pPr>
             <w:r>
               <w:rPr>
-                <w:rFonts w:eastAsia="Cambria" w:cs="Times New Roman" w:ascii="Times New Roman" w:hAnsi="Times New Roman"/>
-                <w:kern w:val="0"/>
-                <w:sz w:val="24"/>
-                <w:szCs w:val="24"/>
-                <w:lang w:val="en-US" w:eastAsia="en-US" w:bidi="ar-SA"/>
+                <w:rFonts w:cs="Times New Roman" w:ascii="Times New Roman" w:hAnsi="Times New Roman"/>
               </w:rPr>
             </w:r>
           </w:p>
@@ -2351,11 +2432,7 @@
                   </w:pPr>
                   <w:r>
                     <w:rPr>
-                      <w:rFonts w:eastAsia="Cambria" w:cs="Times New Roman"/>
-                      <w:kern w:val="0"/>
-                      <w:sz w:val="24"/>
-                      <w:szCs w:val="24"/>
-                      <w:lang w:val="en-US" w:eastAsia="en-US" w:bidi="ar-SA"/>
+                      <w:rFonts w:cs="Times New Roman"/>
                     </w:rPr>
                   </w:r>
                 </w:p>
@@ -2374,10 +2451,8 @@
                     <w:widowControl w:val="false"/>
                     <w:suppressAutoHyphens w:val="true"/>
                     <w:spacing w:before="36" w:after="36"/>
-                    <w:jc w:val="left"/>
-                    <w:rPr>
-                      <w:rFonts w:cs="Times New Roman"/>
-                    </w:rPr>
+                    <w:jc w:val="center"/>
+                    <w:rPr/>
                   </w:pPr>
                   <w:r>
                     <w:rPr>
@@ -2405,10 +2480,8 @@
                     <w:widowControl w:val="false"/>
                     <w:suppressAutoHyphens w:val="true"/>
                     <w:spacing w:before="36" w:after="36"/>
-                    <w:jc w:val="left"/>
-                    <w:rPr>
-                      <w:rFonts w:cs="Times New Roman"/>
-                    </w:rPr>
+                    <w:jc w:val="center"/>
+                    <w:rPr/>
                   </w:pPr>
                   <w:r>
                     <w:rPr>
@@ -2436,10 +2509,8 @@
                     <w:widowControl w:val="false"/>
                     <w:suppressAutoHyphens w:val="true"/>
                     <w:spacing w:before="36" w:after="36"/>
-                    <w:jc w:val="left"/>
-                    <w:rPr>
-                      <w:rFonts w:cs="Times New Roman"/>
-                    </w:rPr>
+                    <w:jc w:val="center"/>
+                    <w:rPr/>
                   </w:pPr>
                   <w:r>
                     <w:rPr>
@@ -2467,10 +2538,8 @@
                     <w:widowControl w:val="false"/>
                     <w:suppressAutoHyphens w:val="true"/>
                     <w:spacing w:before="36" w:after="36"/>
-                    <w:jc w:val="left"/>
-                    <w:rPr>
-                      <w:rFonts w:cs="Times New Roman"/>
-                    </w:rPr>
+                    <w:jc w:val="center"/>
+                    <w:rPr/>
                   </w:pPr>
                   <w:r>
                     <w:rPr>
@@ -2498,10 +2567,8 @@
                     <w:widowControl w:val="false"/>
                     <w:suppressAutoHyphens w:val="true"/>
                     <w:spacing w:before="36" w:after="36"/>
-                    <w:jc w:val="left"/>
-                    <w:rPr>
-                      <w:rFonts w:cs="Times New Roman"/>
-                    </w:rPr>
+                    <w:jc w:val="center"/>
+                    <w:rPr/>
                   </w:pPr>
                   <w:r>
                     <w:rPr>
@@ -2529,10 +2596,8 @@
                     <w:widowControl w:val="false"/>
                     <w:suppressAutoHyphens w:val="true"/>
                     <w:spacing w:before="36" w:after="36"/>
-                    <w:jc w:val="left"/>
-                    <w:rPr>
-                      <w:rFonts w:cs="Times New Roman"/>
-                    </w:rPr>
+                    <w:jc w:val="center"/>
+                    <w:rPr/>
                   </w:pPr>
                   <w:r>
                     <w:rPr>
@@ -2700,10 +2765,8 @@
                     <w:widowControl w:val="false"/>
                     <w:suppressAutoHyphens w:val="true"/>
                     <w:spacing w:before="36" w:after="36"/>
-                    <w:jc w:val="left"/>
-                    <w:rPr>
-                      <w:rFonts w:cs="Times New Roman"/>
-                    </w:rPr>
+                    <w:jc w:val="center"/>
+                    <w:rPr/>
                   </w:pPr>
                   <w:r>
                     <w:rPr>
@@ -2871,10 +2934,8 @@
                     <w:widowControl w:val="false"/>
                     <w:suppressAutoHyphens w:val="true"/>
                     <w:spacing w:before="36" w:after="36"/>
-                    <w:jc w:val="left"/>
-                    <w:rPr>
-                      <w:rFonts w:cs="Times New Roman"/>
-                    </w:rPr>
+                    <w:jc w:val="center"/>
+                    <w:rPr/>
                   </w:pPr>
                   <w:r>
                     <w:rPr>
@@ -3042,10 +3103,8 @@
                     <w:widowControl w:val="false"/>
                     <w:suppressAutoHyphens w:val="true"/>
                     <w:spacing w:before="36" w:after="36"/>
-                    <w:jc w:val="left"/>
-                    <w:rPr>
-                      <w:rFonts w:cs="Times New Roman"/>
-                    </w:rPr>
+                    <w:jc w:val="center"/>
+                    <w:rPr/>
                   </w:pPr>
                   <w:r>
                     <w:rPr>
@@ -3213,10 +3272,8 @@
                     <w:widowControl w:val="false"/>
                     <w:suppressAutoHyphens w:val="true"/>
                     <w:spacing w:before="36" w:after="36"/>
-                    <w:jc w:val="left"/>
-                    <w:rPr>
-                      <w:rFonts w:cs="Times New Roman"/>
-                    </w:rPr>
+                    <w:jc w:val="center"/>
+                    <w:rPr/>
                   </w:pPr>
                   <w:r>
                     <w:rPr>
@@ -3387,11 +3444,7 @@
             </w:pPr>
             <w:r>
               <w:rPr>
-                <w:rFonts w:eastAsia="Cambria" w:cs="Times New Roman" w:ascii="Times New Roman" w:hAnsi="Times New Roman"/>
-                <w:kern w:val="0"/>
-                <w:sz w:val="24"/>
-                <w:szCs w:val="24"/>
-                <w:lang w:val="en-US" w:eastAsia="en-US" w:bidi="ar-SA"/>
+                <w:rFonts w:cs="Times New Roman" w:ascii="Times New Roman" w:hAnsi="Times New Roman"/>
               </w:rPr>
             </w:r>
           </w:p>
@@ -3471,11 +3524,7 @@
                   </w:pPr>
                   <w:r>
                     <w:rPr>
-                      <w:rFonts w:eastAsia="Cambria" w:cs="Times New Roman"/>
-                      <w:kern w:val="0"/>
-                      <w:sz w:val="24"/>
-                      <w:szCs w:val="24"/>
-                      <w:lang w:val="en-US" w:eastAsia="en-US" w:bidi="ar-SA"/>
+                      <w:rFonts w:cs="Times New Roman"/>
                     </w:rPr>
                   </w:r>
                 </w:p>
@@ -3494,10 +3543,8 @@
                     <w:widowControl w:val="false"/>
                     <w:suppressAutoHyphens w:val="true"/>
                     <w:spacing w:before="36" w:after="36"/>
-                    <w:jc w:val="left"/>
-                    <w:rPr>
-                      <w:rFonts w:cs="Times New Roman"/>
-                    </w:rPr>
+                    <w:jc w:val="center"/>
+                    <w:rPr/>
                   </w:pPr>
                   <w:r>
                     <w:rPr>
@@ -3525,10 +3572,8 @@
                     <w:widowControl w:val="false"/>
                     <w:suppressAutoHyphens w:val="true"/>
                     <w:spacing w:before="36" w:after="36"/>
-                    <w:jc w:val="left"/>
-                    <w:rPr>
-                      <w:rFonts w:cs="Times New Roman"/>
-                    </w:rPr>
+                    <w:jc w:val="center"/>
+                    <w:rPr/>
                   </w:pPr>
                   <w:r>
                     <w:rPr>
@@ -3556,10 +3601,8 @@
                     <w:widowControl w:val="false"/>
                     <w:suppressAutoHyphens w:val="true"/>
                     <w:spacing w:before="36" w:after="36"/>
-                    <w:jc w:val="left"/>
-                    <w:rPr>
-                      <w:rFonts w:cs="Times New Roman"/>
-                    </w:rPr>
+                    <w:jc w:val="center"/>
+                    <w:rPr/>
                   </w:pPr>
                   <w:r>
                     <w:rPr>
@@ -3587,10 +3630,8 @@
                     <w:widowControl w:val="false"/>
                     <w:suppressAutoHyphens w:val="true"/>
                     <w:spacing w:before="36" w:after="36"/>
-                    <w:jc w:val="left"/>
-                    <w:rPr>
-                      <w:rFonts w:cs="Times New Roman"/>
-                    </w:rPr>
+                    <w:jc w:val="center"/>
+                    <w:rPr/>
                   </w:pPr>
                   <w:r>
                     <w:rPr>
@@ -3618,10 +3659,8 @@
                     <w:widowControl w:val="false"/>
                     <w:suppressAutoHyphens w:val="true"/>
                     <w:spacing w:before="36" w:after="36"/>
-                    <w:jc w:val="left"/>
-                    <w:rPr>
-                      <w:rFonts w:cs="Times New Roman"/>
-                    </w:rPr>
+                    <w:jc w:val="center"/>
+                    <w:rPr/>
                   </w:pPr>
                   <w:r>
                     <w:rPr>
@@ -3649,10 +3688,8 @@
                     <w:widowControl w:val="false"/>
                     <w:suppressAutoHyphens w:val="true"/>
                     <w:spacing w:before="36" w:after="36"/>
-                    <w:jc w:val="left"/>
-                    <w:rPr>
-                      <w:rFonts w:cs="Times New Roman"/>
-                    </w:rPr>
+                    <w:jc w:val="center"/>
+                    <w:rPr/>
                   </w:pPr>
                   <w:r>
                     <w:rPr>
@@ -3820,10 +3857,8 @@
                     <w:widowControl w:val="false"/>
                     <w:suppressAutoHyphens w:val="true"/>
                     <w:spacing w:before="36" w:after="36"/>
-                    <w:jc w:val="left"/>
-                    <w:rPr>
-                      <w:rFonts w:cs="Times New Roman"/>
-                    </w:rPr>
+                    <w:jc w:val="center"/>
+                    <w:rPr/>
                   </w:pPr>
                   <w:r>
                     <w:rPr>
@@ -3991,10 +4026,8 @@
                     <w:widowControl w:val="false"/>
                     <w:suppressAutoHyphens w:val="true"/>
                     <w:spacing w:before="36" w:after="36"/>
-                    <w:jc w:val="left"/>
-                    <w:rPr>
-                      <w:rFonts w:cs="Times New Roman"/>
-                    </w:rPr>
+                    <w:jc w:val="center"/>
+                    <w:rPr/>
                   </w:pPr>
                   <w:r>
                     <w:rPr>
@@ -4162,10 +4195,8 @@
                     <w:widowControl w:val="false"/>
                     <w:suppressAutoHyphens w:val="true"/>
                     <w:spacing w:before="36" w:after="36"/>
-                    <w:jc w:val="left"/>
-                    <w:rPr>
-                      <w:rFonts w:cs="Times New Roman"/>
-                    </w:rPr>
+                    <w:jc w:val="center"/>
+                    <w:rPr/>
                   </w:pPr>
                   <w:r>
                     <w:rPr>
@@ -4333,10 +4364,8 @@
                     <w:widowControl w:val="false"/>
                     <w:suppressAutoHyphens w:val="true"/>
                     <w:spacing w:before="36" w:after="36"/>
-                    <w:jc w:val="left"/>
-                    <w:rPr>
-                      <w:rFonts w:cs="Times New Roman"/>
-                    </w:rPr>
+                    <w:jc w:val="center"/>
+                    <w:rPr/>
                   </w:pPr>
                   <w:r>
                     <w:rPr>
@@ -4507,11 +4536,7 @@
             </w:pPr>
             <w:r>
               <w:rPr>
-                <w:rFonts w:eastAsia="Cambria" w:cs="Times New Roman" w:ascii="Times New Roman" w:hAnsi="Times New Roman"/>
-                <w:kern w:val="0"/>
-                <w:sz w:val="24"/>
-                <w:szCs w:val="24"/>
-                <w:lang w:val="en-US" w:eastAsia="en-US" w:bidi="ar-SA"/>
+                <w:rFonts w:cs="Times New Roman" w:ascii="Times New Roman" w:hAnsi="Times New Roman"/>
               </w:rPr>
             </w:r>
           </w:p>
@@ -4523,12 +4548,27 @@
         <w:pStyle w:val="Literatura"/>
         <w:spacing w:before="200" w:after="120"/>
         <w:rPr>
-          <w:lang w:val="sk-SK"/>
-        </w:rPr>
-      </w:pPr>
-      <w:r>
-        <w:rPr>
-          <w:lang w:val="sk-SK"/>
+          <w:rFonts w:ascii="Times New Roman" w:hAnsi="Times New Roman" w:eastAsia="Cambria" w:cs="" w:cstheme="minorBidi" w:eastAsiaTheme="minorHAnsi"/>
+          <w:b/>
+          <w:b/>
+          <w:bCs/>
+          <w:color w:val="auto"/>
+          <w:kern w:val="0"/>
+          <w:sz w:val="24"/>
+          <w:szCs w:val="24"/>
+          <w:lang w:val="cs-CZ" w:eastAsia="en-US" w:bidi="ar-SA"/>
+        </w:rPr>
+      </w:pPr>
+      <w:r>
+        <w:rPr>
+          <w:rFonts w:eastAsia="Cambria" w:cs="" w:cstheme="minorBidi" w:eastAsiaTheme="minorHAnsi" w:ascii="Times New Roman" w:hAnsi="Times New Roman"/>
+          <w:b/>
+          <w:bCs/>
+          <w:color w:val="auto"/>
+          <w:kern w:val="0"/>
+          <w:sz w:val="24"/>
+          <w:szCs w:val="24"/>
+          <w:lang w:val="cs-CZ" w:eastAsia="en-US" w:bidi="ar-SA"/>
         </w:rPr>
         <w:t xml:space="preserve">References </w:t>
       </w:r>

</xml_diff>

<commit_message>
víc "final" už ročník 2022 nebude...
</commit_message>
<xml_diff>
--- a/travelling-salesman/tsp-new-trends-2022.docx
+++ b/travelling-salesman/tsp-new-trends-2022.docx
@@ -7,6 +7,44 @@
         <w:pStyle w:val="Title"/>
         <w:keepNext w:val="true"/>
         <w:keepLines/>
+        <w:spacing w:before="480" w:after="240"/>
+        <w:jc w:val="center"/>
+        <w:rPr>
+          <w:lang w:val="cs-CZ" w:eastAsia="en-US" w:bidi="ar-SA"/>
+        </w:rPr>
+      </w:pPr>
+      <w:r>
+        <w:rPr>
+          <w:rFonts w:eastAsia="" w:cs="" w:cstheme="majorBidi" w:eastAsiaTheme="majorEastAsia"/>
+          <w:b/>
+          <w:bCs/>
+          <w:caps/>
+          <w:color w:val="auto"/>
+          <w:kern w:val="0"/>
+          <w:sz w:val="28"/>
+          <w:szCs w:val="36"/>
+          <w:lang w:val="cs-CZ" w:eastAsia="en-US" w:bidi="ar-SA"/>
+        </w:rPr>
+        <w:t>Ř</w:t>
+      </w:r>
+      <w:r>
+        <w:rPr>
+          <w:rFonts w:eastAsia="" w:cs="" w:cstheme="majorBidi" w:eastAsiaTheme="majorEastAsia"/>
+          <w:b/>
+          <w:bCs/>
+          <w:caps/>
+          <w:color w:val="auto"/>
+          <w:kern w:val="0"/>
+          <w:sz w:val="28"/>
+          <w:szCs w:val="36"/>
+          <w:lang w:val="cs-CZ" w:eastAsia="en-US" w:bidi="ar-SA"/>
+        </w:rPr>
+        <w:t>ešení problému obchodního cestujícího v kontextu  programovacího jazyka R, balíčku {sf} &amp;  HeRE aPI</w:t>
+      </w:r>
+    </w:p>
+    <w:p>
+      <w:pPr>
+        <w:pStyle w:val="Title"/>
         <w:spacing w:before="480" w:after="240"/>
         <w:jc w:val="center"/>
         <w:rPr/>
@@ -586,11 +624,7 @@
       </w:r>
       <w:r>
         <w:rPr/>
-        <w:t xml:space="preserve">]. </w:t>
-      </w:r>
-      <w:r>
-        <w:rPr/>
-        <w:t>The problem can be be formulated such as the K</w:t>
+        <w:t>]. The problem can be be formulated such as the K</w:t>
       </w:r>
       <w:r>
         <w:rPr>
@@ -765,15 +799,7 @@
       </w:pPr>
       <w:r>
         <w:rPr/>
-        <w:t>fuel</w:t>
-      </w:r>
-      <w:r>
-        <w:rPr/>
-        <w:t xml:space="preserve"> consumption </w:t>
-      </w:r>
-      <w:r>
-        <w:rPr/>
-        <w:t>(both combustion type and EV)</w:t>
+        <w:t>fuel consumption (both combustion type and EV)</w:t>
       </w:r>
     </w:p>
     <w:p>
@@ -805,15 +831,7 @@
       </w:pPr>
       <w:r>
         <w:rPr/>
-        <w:t xml:space="preserve">The next cost matrix will be based on route distance; notice that the matrix (Table 1) is not symmetrical. This is not surprising, as routing is not commutative – optimal route from A to B need not be the same as from B to A, given constraints such as one way roads. Žižkov is a veritable warren of one way streets. </w:t>
-      </w:r>
-      <w:r>
-        <w:rPr/>
-        <w:t>In this context</w:t>
-      </w:r>
-      <w:r>
-        <w:rPr/>
-        <w:t xml:space="preserve"> the K</w:t>
+        <w:t>The next cost matrix will be based on route distance; notice that the matrix (Table 1) is not symmetrical. This is not surprising, as routing is not commutative – optimal route from A to B need not be the same as from B to A, given constraints such as one way roads. Žižkov is a veritable warren of one way streets. In this context the K</w:t>
       </w:r>
       <w:r>
         <w:rPr>
@@ -829,11 +847,7 @@
       </w:r>
       <w:r>
         <w:rPr/>
-        <w:t xml:space="preserve"> </w:t>
-      </w:r>
-      <w:r>
-        <w:rPr/>
-        <w:t>being considered is a directed graph, unlike what was the case for the Euclidean distance.</w:t>
+        <w:t xml:space="preserve"> being considered is a directed graph, unlike what was the case for the Euclidean distance.</w:t>
       </w:r>
     </w:p>
     <w:p>
@@ -1008,15 +1022,7 @@
       </w:pPr>
       <w:r>
         <w:rPr/>
-        <w:t xml:space="preserve">construction of distance matrices from HERE API routing results, with option to optimize for multiple metrics (such as minimizing the travel distance, travel time and </w:t>
-      </w:r>
-      <w:r>
-        <w:rPr/>
-        <w:t>fuel</w:t>
-      </w:r>
-      <w:r>
-        <w:rPr/>
-        <w:t xml:space="preserve"> consumption)</w:t>
+        <w:t>construction of distance matrices from HERE API routing results, with option to optimize for multiple metrics (such as minimizing the travel distance, travel time and fuel consumption)</w:t>
       </w:r>
     </w:p>
     <w:p>
@@ -4561,7 +4567,7 @@
       </w:pPr>
       <w:r>
         <w:rPr>
-          <w:rFonts w:eastAsia="Cambria" w:cs="" w:cstheme="minorBidi" w:eastAsiaTheme="minorHAnsi" w:ascii="Times New Roman" w:hAnsi="Times New Roman"/>
+          <w:rFonts w:eastAsia="Cambria" w:cs="" w:ascii="Times New Roman" w:hAnsi="Times New Roman" w:cstheme="minorBidi" w:eastAsiaTheme="minorHAnsi"/>
           <w:b/>
           <w:bCs/>
           <w:color w:val="auto"/>

</xml_diff>